<commit_message>
Commit a lesson Learn English D73
</commit_message>
<xml_diff>
--- a/Learn English-D67.docx
+++ b/Learn English-D67.docx
@@ -179,7 +179,19 @@
               <w:rPr>
                 <w:sz w:val="24"/>
               </w:rPr>
-              <w:t>An added that the ministry would continue to remove barriers, establish legal frameworks to facilitate trade and investment, further strengthen trade promotion activities such as forums, dialogues and exchange informatio with markets, localities and businesses.</w:t>
+              <w:t>An added that the ministry would continue to remove barriers, establish legal frameworks to facilitate trade and investment, further strengthen trade promotion activities such as forums, dialogues and exchange informatio</w:t>
+            </w:r>
+            <w:r>
+              <w:rPr>
+                <w:sz w:val="24"/>
+              </w:rPr>
+              <w:t>n</w:t>
+            </w:r>
+            <w:r>
+              <w:rPr>
+                <w:sz w:val="24"/>
+              </w:rPr>
+              <w:t xml:space="preserve"> with markets, localities and businesses.</w:t>
             </w:r>
           </w:p>
           <w:p>
@@ -275,40 +287,58 @@
                 <w:sz w:val="24"/>
               </w:rPr>
             </w:pPr>
+          </w:p>
+          <w:p>
+            <w:pPr>
+              <w:rPr>
+                <w:sz w:val="24"/>
+              </w:rPr>
+            </w:pPr>
+            <w:r>
+              <w:rPr>
+                <w:sz w:val="24"/>
+              </w:rPr>
+              <w:t>They agreed that if calculating the total import turnover of the region in the first 10 months of 2020 about VND1.4trillion, Vietnam’s export turnov</w:t>
+            </w:r>
+            <w:r>
+              <w:rPr>
+                <w:sz w:val="24"/>
+              </w:rPr>
+              <w:t>er only accounted for 0.5 percent o</w:t>
+            </w:r>
+            <w:r>
+              <w:rPr>
+                <w:sz w:val="24"/>
+              </w:rPr>
+              <w:t>f the market share, showing that the room for the country’s exports is still very large.</w:t>
+            </w:r>
+          </w:p>
+          <w:p>
+            <w:pPr>
+              <w:rPr>
+                <w:sz w:val="24"/>
+              </w:rPr>
+            </w:pPr>
+          </w:p>
+          <w:p>
+            <w:pPr>
+              <w:rPr>
+                <w:sz w:val="24"/>
+              </w:rPr>
+            </w:pPr>
+            <w:r>
+              <w:rPr>
+                <w:sz w:val="24"/>
+              </w:rPr>
+              <w:t>In the future, the effective utilisation of</w:t>
+            </w:r>
             <w:bookmarkStart w:id="0" w:name="_GoBack"/>
             <w:bookmarkEnd w:id="0"/>
-          </w:p>
-          <w:p>
-            <w:pPr>
-              <w:rPr>
-                <w:sz w:val="24"/>
-              </w:rPr>
-            </w:pPr>
-            <w:r>
-              <w:rPr>
-                <w:sz w:val="24"/>
-              </w:rPr>
-              <w:t>They agreed that if calculating the total import turnover of the region in the first 10 months of 2020 about VND1.4trillion, Vietnam’s export turnover only accounted for 0.5 percemt pf the market share, showing that the room for the country’s exports is still very large.</w:t>
-            </w:r>
-          </w:p>
-          <w:p>
-            <w:pPr>
-              <w:rPr>
-                <w:sz w:val="24"/>
-              </w:rPr>
-            </w:pPr>
-          </w:p>
-          <w:p>
-            <w:pPr>
-              <w:rPr>
-                <w:sz w:val="24"/>
-              </w:rPr>
-            </w:pPr>
-            <w:r>
-              <w:rPr>
-                <w:sz w:val="24"/>
-              </w:rPr>
-              <w:t>In the future, the effective utilisation of FTAs with the Asian Economic Union and the European Union will also strongly promote trade, industry and investment cooperation between Vietnam and Eurasian countries as well as Eastern Europe and Central Asia.</w:t>
+            <w:r>
+              <w:rPr>
+                <w:sz w:val="24"/>
+              </w:rPr>
+              <w:t xml:space="preserve"> FTAs with the Asian Economic Union and the European Union will also strongly promote trade, industry and investment cooperation between Vietnam and Eurasian countries as well as Eastern Europe and Central Asia.</w:t>
             </w:r>
           </w:p>
           <w:p>

</xml_diff>